<commit_message>
changed class split back to 1:2
</commit_message>
<xml_diff>
--- a/report.docx
+++ b/report.docx
@@ -171,62 +171,8 @@
           <w:numId w:val="4"/>
         </w:numPr>
       </w:pPr>
-    </w:p>
-    <w:p>
-      <w:pPr>
-        <w:pStyle w:val="ListParagraph"/>
-        <w:numPr>
-          <w:ilvl w:val="0"/>
-          <w:numId w:val="4"/>
-        </w:numPr>
-      </w:pPr>
-    </w:p>
-    <w:p>
-      <w:pPr>
-        <w:pStyle w:val="ListParagraph"/>
-        <w:numPr>
-          <w:ilvl w:val="0"/>
-          <w:numId w:val="4"/>
-        </w:numPr>
-      </w:pPr>
-      <w:r>
-        <w:t>KEEP IT 1:2</w:t>
-      </w:r>
       <w:bookmarkStart w:id="0" w:name="_GoBack"/>
       <w:bookmarkEnd w:id="0"/>
-    </w:p>
-    <w:p>
-      <w:pPr>
-        <w:pStyle w:val="ListParagraph"/>
-        <w:numPr>
-          <w:ilvl w:val="0"/>
-          <w:numId w:val="4"/>
-        </w:numPr>
-      </w:pPr>
-      <w:r>
-        <w:t>Adjusted class mix to 50/50 – it was a 1:2  previously</w:t>
-      </w:r>
-      <w:r>
-        <w:t xml:space="preserve">. </w:t>
-      </w:r>
-      <w:r>
-        <w:t xml:space="preserve">Binary classification problem so wanted even class mix. To achieve </w:t>
-      </w:r>
-      <w:r>
-        <w:t>this,</w:t>
-      </w:r>
-      <w:r>
-        <w:t xml:space="preserve"> I down-sampled randomly. </w:t>
-      </w:r>
-    </w:p>
-    <w:p>
-      <w:pPr>
-        <w:pStyle w:val="ListParagraph"/>
-        <w:numPr>
-          <w:ilvl w:val="0"/>
-          <w:numId w:val="4"/>
-        </w:numPr>
-      </w:pPr>
       <w:r>
         <w:t>Standardized data</w:t>
       </w:r>

</xml_diff>

<commit_message>
updated some images, created PCA_explore
</commit_message>
<xml_diff>
--- a/report.docx
+++ b/report.docx
@@ -171,8 +171,6 @@
           <w:numId w:val="4"/>
         </w:numPr>
       </w:pPr>
-      <w:bookmarkStart w:id="0" w:name="_GoBack"/>
-      <w:bookmarkEnd w:id="0"/>
       <w:r>
         <w:t>Standardized data</w:t>
       </w:r>
@@ -602,13 +600,11 @@
     <w:p/>
     <w:p/>
     <w:p/>
-    <w:p/>
     <w:p>
       <w:r>
         <w:rPr>
           <w:noProof/>
         </w:rPr>
-        <w:lastRenderedPageBreak/>
         <w:drawing>
           <wp:anchor distT="0" distB="0" distL="114300" distR="114300" simplePos="0" relativeHeight="251672576" behindDoc="1" locked="0" layoutInCell="1" allowOverlap="1" wp14:anchorId="25EFC6ED" wp14:editId="391FFCC7">
             <wp:simplePos x="0" y="0"/>
@@ -703,6 +699,7 @@
         <w:rPr>
           <w:b/>
         </w:rPr>
+        <w:lastRenderedPageBreak/>
         <w:t>Section 2</w:t>
       </w:r>
       <w:r>
@@ -750,6 +747,9 @@
     </w:p>
     <w:p/>
     <w:p>
+      <w:r>
+        <w:t xml:space="preserve">Hyperparameter tuning was </w:t>
+      </w:r>
       <w:r>
         <w:t xml:space="preserve">10x cross validated executed using </w:t>
       </w:r>
@@ -971,7 +971,6 @@
         <w:rPr>
           <w:noProof/>
         </w:rPr>
-        <w:lastRenderedPageBreak/>
         <w:drawing>
           <wp:anchor distT="0" distB="0" distL="114300" distR="114300" simplePos="0" relativeHeight="251674624" behindDoc="1" locked="0" layoutInCell="1" allowOverlap="1" wp14:anchorId="0FC6B618" wp14:editId="02F0FD09">
             <wp:simplePos x="0" y="0"/>
@@ -1214,6 +1213,7 @@
         <w:rPr>
           <w:noProof/>
         </w:rPr>
+        <w:lastRenderedPageBreak/>
         <w:drawing>
           <wp:anchor distT="0" distB="0" distL="114300" distR="114300" simplePos="0" relativeHeight="251673600" behindDoc="1" locked="0" layoutInCell="1" allowOverlap="1" wp14:anchorId="5E7F1793" wp14:editId="4AFD3C13">
             <wp:simplePos x="0" y="0"/>
@@ -1726,7 +1726,6 @@
         <w:rPr>
           <w:noProof/>
         </w:rPr>
-        <w:lastRenderedPageBreak/>
         <w:drawing>
           <wp:anchor distT="0" distB="0" distL="114300" distR="114300" simplePos="0" relativeHeight="251685888" behindDoc="1" locked="0" layoutInCell="1" allowOverlap="1" wp14:anchorId="616BC71A" wp14:editId="36A771E0">
             <wp:simplePos x="0" y="0"/>
@@ -1978,6 +1977,7 @@
         <w:rPr>
           <w:b/>
         </w:rPr>
+        <w:lastRenderedPageBreak/>
         <w:t>Linear Discriminant Analysis</w:t>
       </w:r>
     </w:p>
@@ -2314,7 +2314,6 @@
         <w:rPr>
           <w:noProof/>
         </w:rPr>
-        <w:lastRenderedPageBreak/>
         <w:drawing>
           <wp:anchor distT="0" distB="0" distL="114300" distR="114300" simplePos="0" relativeHeight="251675648" behindDoc="1" locked="0" layoutInCell="1" allowOverlap="1" wp14:anchorId="0B5381D2" wp14:editId="6B6F91A1">
             <wp:simplePos x="0" y="0"/>
@@ -3208,7 +3207,6 @@
         <w:rPr>
           <w:noProof/>
         </w:rPr>
-        <w:lastRenderedPageBreak/>
         <w:drawing>
           <wp:anchor distT="0" distB="0" distL="114300" distR="114300" simplePos="0" relativeHeight="251678720" behindDoc="1" locked="0" layoutInCell="1" allowOverlap="1" wp14:anchorId="7347DE9F" wp14:editId="4E9A3840">
             <wp:simplePos x="0" y="0"/>
@@ -3722,6 +3720,7 @@
           <w:b/>
           <w:noProof/>
         </w:rPr>
+        <w:lastRenderedPageBreak/>
         <w:drawing>
           <wp:anchor distT="0" distB="0" distL="114300" distR="114300" simplePos="0" relativeHeight="251695104" behindDoc="1" locked="0" layoutInCell="1" allowOverlap="1" wp14:anchorId="2F7A50E7" wp14:editId="5A21DDE5">
             <wp:simplePos x="0" y="0"/>
@@ -4562,6 +4561,7 @@
         <w:rPr>
           <w:noProof/>
         </w:rPr>
+        <w:lastRenderedPageBreak/>
         <w:drawing>
           <wp:anchor distT="0" distB="0" distL="114300" distR="114300" simplePos="0" relativeHeight="251670528" behindDoc="1" locked="0" layoutInCell="1" allowOverlap="1" wp14:anchorId="0B44F39D" wp14:editId="0092F175">
             <wp:simplePos x="0" y="0"/>
@@ -5421,6 +5421,7 @@
         <w:rPr>
           <w:noProof/>
         </w:rPr>
+        <w:lastRenderedPageBreak/>
         <w:drawing>
           <wp:anchor distT="0" distB="0" distL="114300" distR="114300" simplePos="0" relativeHeight="251680768" behindDoc="1" locked="0" layoutInCell="1" allowOverlap="1" wp14:anchorId="519017ED" wp14:editId="7BB6A714">
             <wp:simplePos x="0" y="0"/>
@@ -5903,7 +5904,6 @@
         <w:rPr>
           <w:noProof/>
         </w:rPr>
-        <w:lastRenderedPageBreak/>
         <w:drawing>
           <wp:anchor distT="0" distB="0" distL="114300" distR="114300" simplePos="0" relativeHeight="251689984" behindDoc="1" locked="0" layoutInCell="1" allowOverlap="1" wp14:anchorId="33C062F2" wp14:editId="43217A30">
             <wp:simplePos x="0" y="0"/>
@@ -6392,6 +6392,7 @@
         <w:rPr>
           <w:b/>
         </w:rPr>
+        <w:lastRenderedPageBreak/>
         <w:t>Support Vector Machine</w:t>
       </w:r>
     </w:p>
@@ -6703,7 +6704,6 @@
         <w:rPr>
           <w:noProof/>
         </w:rPr>
-        <w:lastRenderedPageBreak/>
         <w:drawing>
           <wp:anchor distT="0" distB="0" distL="114300" distR="114300" simplePos="0" relativeHeight="251681792" behindDoc="1" locked="0" layoutInCell="1" allowOverlap="1" wp14:anchorId="20C9D79D" wp14:editId="7C1572B3">
             <wp:simplePos x="0" y="0"/>
@@ -7830,7 +7830,6 @@
     <w:p/>
     <w:p>
       <w:r>
-        <w:lastRenderedPageBreak/>
         <w:t>TEST</w:t>
       </w:r>
     </w:p>
@@ -8051,6 +8050,7 @@
     <w:p/>
     <w:p>
       <w:r>
+        <w:lastRenderedPageBreak/>
         <w:t xml:space="preserve">My </w:t>
       </w:r>
       <w:r>
@@ -8110,7 +8110,6 @@
         <w:rPr>
           <w:noProof/>
         </w:rPr>
-        <w:lastRenderedPageBreak/>
         <w:drawing>
           <wp:inline distT="0" distB="0" distL="0" distR="0" wp14:anchorId="445E8C20" wp14:editId="73BEDE96">
             <wp:extent cx="4394813" cy="2785730"/>
@@ -8163,6 +8162,212 @@
         <w:t xml:space="preserve">90 as a cutoff point would provide better results? </w:t>
       </w:r>
     </w:p>
+    <w:p>
+      <w:pPr>
+        <w:pBdr>
+          <w:bottom w:val="single" w:sz="12" w:space="1" w:color="auto"/>
+        </w:pBdr>
+      </w:pPr>
+    </w:p>
+    <w:p/>
+    <w:p>
+      <w:pPr>
+        <w:rPr>
+          <w:b/>
+        </w:rPr>
+      </w:pPr>
+      <w:r>
+        <w:rPr>
+          <w:b/>
+        </w:rPr>
+        <w:t>Update</w:t>
+      </w:r>
+    </w:p>
+    <w:p>
+      <w:pPr>
+        <w:rPr>
+          <w:b/>
+        </w:rPr>
+      </w:pPr>
+    </w:p>
+    <w:p>
+      <w:r>
+        <w:t xml:space="preserve">Decided to go with the 1:2 class mix. As expected, overfitting immediately becomes a problem. Most obvious when </w:t>
+      </w:r>
+      <w:r>
+        <w:t xml:space="preserve">recall for normal class spikes, and </w:t>
+      </w:r>
+      <w:r>
+        <w:t>specificity</w:t>
+      </w:r>
+      <w:r>
+        <w:t xml:space="preserve"> decreases</w:t>
+      </w:r>
+      <w:r>
+        <w:t>…</w:t>
+      </w:r>
+      <w:r>
+        <w:t xml:space="preserve"> </w:t>
+      </w:r>
+      <w:r>
+        <w:t>l</w:t>
+      </w:r>
+      <w:r>
+        <w:t>eading to an objectively worse model.</w:t>
+      </w:r>
+      <w:r>
+        <w:t xml:space="preserve"> Accuracy hovers around 75 per usual. </w:t>
+      </w:r>
+      <w:r>
+        <w:t xml:space="preserve">In the worst case, </w:t>
+      </w:r>
+      <w:r>
+        <w:t>QDA</w:t>
+      </w:r>
+      <w:r>
+        <w:t xml:space="preserve"> </w:t>
+      </w:r>
+      <w:r>
+        <w:t>led</w:t>
+      </w:r>
+      <w:r>
+        <w:t xml:space="preserve"> to a staggering </w:t>
+      </w:r>
+      <w:r>
+        <w:t>100</w:t>
+      </w:r>
+      <w:r>
+        <w:t xml:space="preserve">% recall and </w:t>
+      </w:r>
+      <w:r>
+        <w:t>18</w:t>
+      </w:r>
+      <w:r>
+        <w:t xml:space="preserve">% specificity… </w:t>
+      </w:r>
+      <w:r>
+        <w:t>a little less than ideal</w:t>
+      </w:r>
+      <w:r>
+        <w:t>.</w:t>
+      </w:r>
+      <w:r>
+        <w:t xml:space="preserve"> Neural Network performed the best. </w:t>
+      </w:r>
+      <w:r>
+        <w:t xml:space="preserve">77% accuracy, </w:t>
+      </w:r>
+      <w:r>
+        <w:t>with 89 – 64 splits.</w:t>
+      </w:r>
+    </w:p>
+    <w:p/>
+    <w:p>
+      <w:r>
+        <w:t>Would take a long time to take everything and push it in here so take my word for it.</w:t>
+      </w:r>
+      <w:r>
+        <w:t xml:space="preserve"> </w:t>
+      </w:r>
+      <w:r>
+        <w:t>So,</w:t>
+      </w:r>
+      <w:r>
+        <w:t xml:space="preserve"> </w:t>
+      </w:r>
+      <w:r>
+        <w:t xml:space="preserve">we turn to PCA </w:t>
+      </w:r>
+      <w:r>
+        <w:t>to improve the model</w:t>
+      </w:r>
+      <w:r>
+        <w:t>(??)</w:t>
+      </w:r>
+      <w:r>
+        <w:t xml:space="preserve">. </w:t>
+      </w:r>
+    </w:p>
+    <w:p/>
+    <w:p>
+      <w:r>
+        <w:t xml:space="preserve">Neural Network actually </w:t>
+      </w:r>
+      <w:r>
+        <w:t xml:space="preserve">performed </w:t>
+      </w:r>
+      <w:r>
+        <w:t xml:space="preserve">very well </w:t>
+      </w:r>
+      <w:r>
+        <w:t>on PCA</w:t>
+      </w:r>
+      <w:r>
+        <w:t xml:space="preserve">. </w:t>
+      </w:r>
+      <w:r>
+        <w:t xml:space="preserve">79% accuracy, </w:t>
+      </w:r>
+      <w:r>
+        <w:t xml:space="preserve">with </w:t>
+      </w:r>
+      <w:r>
+        <w:t>89</w:t>
+      </w:r>
+      <w:r>
+        <w:t xml:space="preserve"> – 68 splits.</w:t>
+      </w:r>
+      <w:r>
+        <w:t xml:space="preserve"> Have no idea why in theory should perform the same?? But </w:t>
+      </w:r>
+      <w:r>
+        <w:t xml:space="preserve">probably has something to do with the simplification of </w:t>
+      </w:r>
+      <w:proofErr w:type="spellStart"/>
+      <w:r>
+        <w:t>nn</w:t>
+      </w:r>
+      <w:proofErr w:type="spellEnd"/>
+      <w:r>
+        <w:t xml:space="preserve"> required to represent data. </w:t>
+      </w:r>
+    </w:p>
+    <w:p/>
+    <w:p>
+      <w:pPr>
+        <w:rPr>
+          <w:b/>
+        </w:rPr>
+      </w:pPr>
+      <w:r>
+        <w:rPr>
+          <w:b/>
+        </w:rPr>
+        <w:t xml:space="preserve">Update 2 </w:t>
+      </w:r>
+      <w:r>
+        <w:rPr>
+          <w:b/>
+        </w:rPr>
+        <w:sym w:font="Wingdings" w:char="F0E0"/>
+      </w:r>
+      <w:r>
+        <w:rPr>
+          <w:b/>
+        </w:rPr>
+        <w:t xml:space="preserve"> </w:t>
+      </w:r>
+      <w:r>
+        <w:rPr>
+          <w:b/>
+        </w:rPr>
+        <w:t>look into standardization and normalization</w:t>
+      </w:r>
+      <w:bookmarkStart w:id="0" w:name="_GoBack"/>
+      <w:bookmarkEnd w:id="0"/>
+    </w:p>
+    <w:p/>
+    <w:p/>
     <w:sectPr>
       <w:pgSz w:w="12240" w:h="15840"/>
       <w:pgMar w:top="1440" w:right="1440" w:bottom="1440" w:left="1440" w:header="708" w:footer="708" w:gutter="0"/>

</xml_diff>